<commit_message>
Few front end and doc changes
</commit_message>
<xml_diff>
--- a/Design Document.docx
+++ b/Design Document.docx
@@ -155,6 +155,14 @@
           <w:szCs w:val="24"/>
         </w:rPr>
         <w:t>Component</w:t>
+      </w:r>
+      <w:r>
+        <w:rPr>
+          <w:b/>
+          <w:sz w:val="24"/>
+          <w:szCs w:val="24"/>
+        </w:rPr>
+        <w:t xml:space="preserve"> &amp; Testing</w:t>
       </w:r>
     </w:p>
     <w:p>
@@ -554,23 +562,7 @@
           <w:sz w:val="24"/>
           <w:szCs w:val="24"/>
         </w:rPr>
-        <w:t xml:space="preserve">The basic flow is described in the image above. As soon as the application runs and the user </w:t>
-      </w:r>
-      <w:proofErr w:type="gramStart"/>
-      <w:r>
-        <w:rPr>
-          <w:sz w:val="24"/>
-          <w:szCs w:val="24"/>
-        </w:rPr>
-        <w:t>opens</w:t>
-      </w:r>
-      <w:proofErr w:type="gramEnd"/>
-      <w:r>
-        <w:rPr>
-          <w:sz w:val="24"/>
-          <w:szCs w:val="24"/>
-        </w:rPr>
-        <w:t xml:space="preserve"> the home page, the user is provided with few functionalities for adding, viewing, deleting the entries (mentioned below in the doc). When the user chooses a respective functionality a request is sent to the backend server and depending on </w:t>
+        <w:t xml:space="preserve">The basic flow is described in the image above. As soon as the application runs and the user opens the home page, the user is provided with few functionalities for adding, viewing, deleting the entries (mentioned below in the doc). When the user chooses a respective functionality a request is sent to the backend server and depending on </w:t>
       </w:r>
       <w:r>
         <w:rPr>
@@ -673,7 +665,22 @@
           <w:sz w:val="24"/>
           <w:szCs w:val="24"/>
         </w:rPr>
-        <w:t>A spring boot web application with REST API to perform the CRUD operations. As soon as the application is launched, it starts fetching data that already exist in the database and update them.</w:t>
+        <w:t xml:space="preserve">A </w:t>
+      </w:r>
+      <w:r>
+        <w:rPr>
+          <w:b/>
+          <w:sz w:val="24"/>
+          <w:szCs w:val="24"/>
+        </w:rPr>
+        <w:t>spring boot web application</w:t>
+      </w:r>
+      <w:r>
+        <w:rPr>
+          <w:sz w:val="24"/>
+          <w:szCs w:val="24"/>
+        </w:rPr>
+        <w:t xml:space="preserve"> with REST API to perform the CRUD operations. As soon as the application is launched, it starts fetching data that already exist in the database and update them.</w:t>
       </w:r>
     </w:p>
     <w:p>
@@ -694,7 +701,22 @@
           <w:sz w:val="24"/>
           <w:szCs w:val="24"/>
         </w:rPr>
-        <w:t>A UI where a user can add companies for monitoring, delete an existing company, get the latest prices in the database, and get the history of prices of a particular company if exists in the database.</w:t>
+        <w:t xml:space="preserve">A </w:t>
+      </w:r>
+      <w:r>
+        <w:rPr>
+          <w:b/>
+          <w:sz w:val="24"/>
+          <w:szCs w:val="24"/>
+        </w:rPr>
+        <w:t>UI</w:t>
+      </w:r>
+      <w:r>
+        <w:rPr>
+          <w:sz w:val="24"/>
+          <w:szCs w:val="24"/>
+        </w:rPr>
+        <w:t xml:space="preserve"> where a user can add companies for monitoring, delete an existing company, get the latest prices in the database, and get the history of prices of a particular company if exists in the database.</w:t>
       </w:r>
     </w:p>
     <w:p>
@@ -712,10 +734,18 @@
       </w:pPr>
       <w:r>
         <w:rPr>
-          <w:sz w:val="24"/>
-          <w:szCs w:val="24"/>
-        </w:rPr>
-        <w:t>Database which stores all the necessary information and a backend java server which does the required operations.</w:t>
+          <w:b/>
+          <w:sz w:val="24"/>
+          <w:szCs w:val="24"/>
+        </w:rPr>
+        <w:t>Database</w:t>
+      </w:r>
+      <w:r>
+        <w:rPr>
+          <w:sz w:val="24"/>
+          <w:szCs w:val="24"/>
+        </w:rPr>
+        <w:t xml:space="preserve"> which stores all the necessary information and a backend java server which does the required operations.</w:t>
       </w:r>
     </w:p>
     <w:p>
@@ -766,39 +796,7 @@
           <w:sz w:val="24"/>
           <w:szCs w:val="24"/>
         </w:rPr>
-        <w:t>I created two tables “</w:t>
-      </w:r>
-      <w:proofErr w:type="spellStart"/>
-      <w:r>
-        <w:rPr>
-          <w:sz w:val="24"/>
-          <w:szCs w:val="24"/>
-        </w:rPr>
-        <w:t>real_time_stock_info</w:t>
-      </w:r>
-      <w:proofErr w:type="spellEnd"/>
-      <w:r>
-        <w:rPr>
-          <w:sz w:val="24"/>
-          <w:szCs w:val="24"/>
-        </w:rPr>
-        <w:t>” and “</w:t>
-      </w:r>
-      <w:proofErr w:type="spellStart"/>
-      <w:r>
-        <w:rPr>
-          <w:sz w:val="24"/>
-          <w:szCs w:val="24"/>
-        </w:rPr>
-        <w:t>all_time_stock_info</w:t>
-      </w:r>
-      <w:proofErr w:type="spellEnd"/>
-      <w:r>
-        <w:rPr>
-          <w:sz w:val="24"/>
-          <w:szCs w:val="24"/>
-        </w:rPr>
-        <w:t>” which stores the data.</w:t>
+        <w:t>I created two tables “real_time_stock_info” and “all_time_stock_info” which stores the data.</w:t>
       </w:r>
     </w:p>
     <w:p>
@@ -825,7 +823,6 @@
           <w:szCs w:val="24"/>
         </w:rPr>
       </w:pPr>
-      <w:proofErr w:type="spellStart"/>
       <w:r>
         <w:rPr>
           <w:b/>
@@ -834,7 +831,6 @@
         </w:rPr>
         <w:t>Real_time_stock_info</w:t>
       </w:r>
-      <w:proofErr w:type="spellEnd"/>
       <w:r>
         <w:rPr>
           <w:sz w:val="24"/>
@@ -1032,23 +1028,13 @@
           <w:szCs w:val="24"/>
         </w:rPr>
       </w:pPr>
-      <w:proofErr w:type="spellStart"/>
-      <w:r>
-        <w:rPr>
-          <w:b/>
-          <w:sz w:val="24"/>
-          <w:szCs w:val="24"/>
-        </w:rPr>
-        <w:t>All_time_stock_info</w:t>
-      </w:r>
-      <w:proofErr w:type="spellEnd"/>
-      <w:r>
-        <w:rPr>
-          <w:b/>
-          <w:sz w:val="24"/>
-          <w:szCs w:val="24"/>
-        </w:rPr>
-        <w:t>:</w:t>
+      <w:r>
+        <w:rPr>
+          <w:b/>
+          <w:sz w:val="24"/>
+          <w:szCs w:val="24"/>
+        </w:rPr>
+        <w:t>All_time_stock_info:</w:t>
       </w:r>
       <w:r>
         <w:rPr>
@@ -1123,7 +1109,6 @@
         </w:rPr>
         <w:t xml:space="preserve">The data fetched from the Yahoo Finance API is converted into defined type </w:t>
       </w:r>
-      <w:proofErr w:type="spellStart"/>
       <w:r>
         <w:rPr>
           <w:b/>
@@ -1132,7 +1117,6 @@
         </w:rPr>
         <w:t>MyStock</w:t>
       </w:r>
-      <w:proofErr w:type="spellEnd"/>
       <w:r>
         <w:rPr>
           <w:b/>
@@ -1146,6 +1130,21 @@
           <w:sz w:val="24"/>
           <w:szCs w:val="24"/>
         </w:rPr>
+        <w:t>(model)</w:t>
+      </w:r>
+      <w:r>
+        <w:rPr>
+          <w:b/>
+          <w:sz w:val="24"/>
+          <w:szCs w:val="24"/>
+        </w:rPr>
+        <w:t xml:space="preserve"> </w:t>
+      </w:r>
+      <w:r>
+        <w:rPr>
+          <w:sz w:val="24"/>
+          <w:szCs w:val="24"/>
+        </w:rPr>
         <w:t>which contains only the required information (Symbol, Company Name, Price, time it was fetched). Once data was fetched and taken into required format, it was inserted</w:t>
       </w:r>
       <w:r>
@@ -1162,7 +1161,6 @@
         </w:rPr>
         <w:t xml:space="preserve">SQL database using JDBC. </w:t>
       </w:r>
-      <w:proofErr w:type="spellStart"/>
       <w:r>
         <w:rPr>
           <w:b/>
@@ -1171,7 +1169,6 @@
         </w:rPr>
         <w:t>StockDaoImpl</w:t>
       </w:r>
-      <w:proofErr w:type="spellEnd"/>
       <w:r>
         <w:rPr>
           <w:sz w:val="24"/>
@@ -1184,7 +1181,35 @@
           <w:sz w:val="24"/>
           <w:szCs w:val="24"/>
         </w:rPr>
-        <w:t>is the DAO layer which does the required operation.</w:t>
+        <w:t xml:space="preserve">is the DAO layer which does the </w:t>
+      </w:r>
+      <w:r>
+        <w:rPr>
+          <w:sz w:val="24"/>
+          <w:szCs w:val="24"/>
+        </w:rPr>
+        <w:t xml:space="preserve">MySQL </w:t>
+      </w:r>
+      <w:r>
+        <w:rPr>
+          <w:sz w:val="24"/>
+          <w:szCs w:val="24"/>
+        </w:rPr>
+        <w:t>operation</w:t>
+      </w:r>
+      <w:r>
+        <w:rPr>
+          <w:sz w:val="24"/>
+          <w:szCs w:val="24"/>
+        </w:rPr>
+        <w:t>s</w:t>
+      </w:r>
+      <w:r>
+        <w:rPr>
+          <w:sz w:val="24"/>
+          <w:szCs w:val="24"/>
+        </w:rPr>
+        <w:t>.</w:t>
       </w:r>
       <w:r>
         <w:rPr>
@@ -1237,7 +1262,6 @@
         </w:rPr>
         <w:t xml:space="preserve"> from Yahoo finance API is taken care by </w:t>
       </w:r>
-      <w:proofErr w:type="spellStart"/>
       <w:r>
         <w:rPr>
           <w:b/>
@@ -1254,7 +1278,6 @@
         </w:rPr>
         <w:t>Service</w:t>
       </w:r>
-      <w:proofErr w:type="spellEnd"/>
       <w:r>
         <w:rPr>
           <w:sz w:val="24"/>
@@ -1291,7 +1314,6 @@
           <w:szCs w:val="24"/>
         </w:rPr>
       </w:pPr>
-      <w:proofErr w:type="spellStart"/>
       <w:r>
         <w:rPr>
           <w:b/>
@@ -1308,7 +1330,6 @@
         </w:rPr>
         <w:t>ontroller</w:t>
       </w:r>
-      <w:proofErr w:type="spellEnd"/>
       <w:r>
         <w:rPr>
           <w:sz w:val="24"/>
@@ -1454,7 +1475,6 @@
           <w:lang w:eastAsia="en-IN"/>
         </w:rPr>
       </w:pPr>
-      <w:proofErr w:type="gramStart"/>
       <w:r>
         <w:rPr>
           <w:rFonts w:ascii="Courier New" w:eastAsia="Times New Roman" w:hAnsi="Courier New" w:cs="Courier New"/>
@@ -1473,10 +1493,18 @@
           <w:szCs w:val="18"/>
           <w:lang w:eastAsia="en-IN"/>
         </w:rPr>
-        <w:t>(</w:t>
-      </w:r>
-      <w:proofErr w:type="spellStart"/>
-      <w:proofErr w:type="gramEnd"/>
+        <w:t xml:space="preserve">(fixedRate = </w:t>
+      </w:r>
+      <w:r>
+        <w:rPr>
+          <w:rFonts w:ascii="Courier New" w:eastAsia="Times New Roman" w:hAnsi="Courier New" w:cs="Courier New"/>
+          <w:color w:val="0000FF"/>
+          <w:sz w:val="18"/>
+          <w:szCs w:val="18"/>
+          <w:lang w:eastAsia="en-IN"/>
+        </w:rPr>
+        <w:t>300000</w:t>
+      </w:r>
       <w:r>
         <w:rPr>
           <w:rFonts w:ascii="Courier New" w:eastAsia="Times New Roman" w:hAnsi="Courier New" w:cs="Courier New"/>
@@ -1485,9 +1513,8 @@
           <w:szCs w:val="18"/>
           <w:lang w:eastAsia="en-IN"/>
         </w:rPr>
-        <w:t>fixedRate</w:t>
-      </w:r>
-      <w:proofErr w:type="spellEnd"/>
+        <w:t>)</w:t>
+      </w:r>
       <w:r>
         <w:rPr>
           <w:rFonts w:ascii="Courier New" w:eastAsia="Times New Roman" w:hAnsi="Courier New" w:cs="Courier New"/>
@@ -1496,17 +1523,19 @@
           <w:szCs w:val="18"/>
           <w:lang w:eastAsia="en-IN"/>
         </w:rPr>
-        <w:t xml:space="preserve"> = </w:t>
+        <w:br/>
       </w:r>
       <w:r>
         <w:rPr>
           <w:rFonts w:ascii="Courier New" w:eastAsia="Times New Roman" w:hAnsi="Courier New" w:cs="Courier New"/>
-          <w:color w:val="0000FF"/>
+          <w:b/>
+          <w:bCs/>
+          <w:color w:val="000080"/>
           <w:sz w:val="18"/>
           <w:szCs w:val="18"/>
           <w:lang w:eastAsia="en-IN"/>
         </w:rPr>
-        <w:t>300000</w:t>
+        <w:t xml:space="preserve">public void </w:t>
       </w:r>
       <w:r>
         <w:rPr>
@@ -1516,7 +1545,7 @@
           <w:szCs w:val="18"/>
           <w:lang w:eastAsia="en-IN"/>
         </w:rPr>
-        <w:t>)</w:t>
+        <w:t>updateEveryFiveMin(){</w:t>
       </w:r>
       <w:r>
         <w:rPr>
@@ -1527,20 +1556,20 @@
           <w:lang w:eastAsia="en-IN"/>
         </w:rPr>
         <w:br/>
+        <w:t xml:space="preserve">        </w:t>
       </w:r>
       <w:r>
         <w:rPr>
           <w:rFonts w:ascii="Courier New" w:eastAsia="Times New Roman" w:hAnsi="Courier New" w:cs="Courier New"/>
           <w:b/>
           <w:bCs/>
-          <w:color w:val="000080"/>
+          <w:color w:val="824892"/>
           <w:sz w:val="18"/>
           <w:szCs w:val="18"/>
           <w:lang w:eastAsia="en-IN"/>
         </w:rPr>
-        <w:t xml:space="preserve">public void </w:t>
-      </w:r>
-      <w:proofErr w:type="spellStart"/>
+        <w:t>stockService</w:t>
+      </w:r>
       <w:r>
         <w:rPr>
           <w:rFonts w:ascii="Courier New" w:eastAsia="Times New Roman" w:hAnsi="Courier New" w:cs="Courier New"/>
@@ -1549,9 +1578,8 @@
           <w:szCs w:val="18"/>
           <w:lang w:eastAsia="en-IN"/>
         </w:rPr>
-        <w:t>updateEveryFiveMin</w:t>
-      </w:r>
-      <w:proofErr w:type="spellEnd"/>
+        <w:t>.updateEveryFiveMin();</w:t>
+      </w:r>
       <w:r>
         <w:rPr>
           <w:rFonts w:ascii="Courier New" w:eastAsia="Times New Roman" w:hAnsi="Courier New" w:cs="Courier New"/>
@@ -1560,61 +1588,6 @@
           <w:szCs w:val="18"/>
           <w:lang w:eastAsia="en-IN"/>
         </w:rPr>
-        <w:t>(){</w:t>
-      </w:r>
-      <w:r>
-        <w:rPr>
-          <w:rFonts w:ascii="Courier New" w:eastAsia="Times New Roman" w:hAnsi="Courier New" w:cs="Courier New"/>
-          <w:color w:val="000000"/>
-          <w:sz w:val="18"/>
-          <w:szCs w:val="18"/>
-          <w:lang w:eastAsia="en-IN"/>
-        </w:rPr>
-        <w:br/>
-        <w:t xml:space="preserve">        </w:t>
-      </w:r>
-      <w:proofErr w:type="spellStart"/>
-      <w:r>
-        <w:rPr>
-          <w:rFonts w:ascii="Courier New" w:eastAsia="Times New Roman" w:hAnsi="Courier New" w:cs="Courier New"/>
-          <w:b/>
-          <w:bCs/>
-          <w:color w:val="824892"/>
-          <w:sz w:val="18"/>
-          <w:szCs w:val="18"/>
-          <w:lang w:eastAsia="en-IN"/>
-        </w:rPr>
-        <w:t>stockService</w:t>
-      </w:r>
-      <w:r>
-        <w:rPr>
-          <w:rFonts w:ascii="Courier New" w:eastAsia="Times New Roman" w:hAnsi="Courier New" w:cs="Courier New"/>
-          <w:color w:val="000000"/>
-          <w:sz w:val="18"/>
-          <w:szCs w:val="18"/>
-          <w:lang w:eastAsia="en-IN"/>
-        </w:rPr>
-        <w:t>.updateEveryFiveMin</w:t>
-      </w:r>
-      <w:proofErr w:type="spellEnd"/>
-      <w:r>
-        <w:rPr>
-          <w:rFonts w:ascii="Courier New" w:eastAsia="Times New Roman" w:hAnsi="Courier New" w:cs="Courier New"/>
-          <w:color w:val="000000"/>
-          <w:sz w:val="18"/>
-          <w:szCs w:val="18"/>
-          <w:lang w:eastAsia="en-IN"/>
-        </w:rPr>
-        <w:t>();</w:t>
-      </w:r>
-      <w:r>
-        <w:rPr>
-          <w:rFonts w:ascii="Courier New" w:eastAsia="Times New Roman" w:hAnsi="Courier New" w:cs="Courier New"/>
-          <w:color w:val="000000"/>
-          <w:sz w:val="18"/>
-          <w:szCs w:val="18"/>
-          <w:lang w:eastAsia="en-IN"/>
-        </w:rPr>
         <w:br/>
         <w:t>}</w:t>
       </w:r>
@@ -1685,7 +1658,6 @@
         </w:rPr>
         <w:t xml:space="preserve">JS. To render the graph I used </w:t>
       </w:r>
-      <w:bookmarkStart w:id="0" w:name="_GoBack"/>
       <w:r>
         <w:rPr>
           <w:b/>
@@ -1694,7 +1666,6 @@
         </w:rPr>
         <w:t>Google’s chart visualization</w:t>
       </w:r>
-      <w:bookmarkEnd w:id="0"/>
       <w:r>
         <w:rPr>
           <w:sz w:val="24"/>
@@ -1819,33 +1790,15 @@
           <w:sz w:val="24"/>
           <w:szCs w:val="24"/>
         </w:rPr>
-        <w:t xml:space="preserve"> Please launch the application in Mozilla as the graph rendering had some issues in </w:t>
-      </w:r>
-      <w:proofErr w:type="gramStart"/>
-      <w:r>
-        <w:rPr>
-          <w:b/>
-          <w:sz w:val="24"/>
-          <w:szCs w:val="24"/>
-        </w:rPr>
-        <w:t>Chrome</w:t>
-      </w:r>
-      <w:r>
-        <w:rPr>
-          <w:b/>
-          <w:sz w:val="24"/>
-          <w:szCs w:val="24"/>
-        </w:rPr>
-        <w:t>(</w:t>
-      </w:r>
-      <w:proofErr w:type="gramEnd"/>
-      <w:r>
-        <w:rPr>
-          <w:b/>
-          <w:sz w:val="24"/>
-          <w:szCs w:val="24"/>
-        </w:rPr>
-        <w:t>still works sometime)</w:t>
+        <w:t xml:space="preserve"> Please launch the application in Mozilla as the graph rendering had some issues in Chrome</w:t>
+      </w:r>
+      <w:r>
+        <w:rPr>
+          <w:b/>
+          <w:sz w:val="24"/>
+          <w:szCs w:val="24"/>
+        </w:rPr>
+        <w:t>(still works sometime)</w:t>
       </w:r>
       <w:r>
         <w:rPr>
@@ -1904,23 +1857,7 @@
           <w:sz w:val="24"/>
           <w:szCs w:val="24"/>
         </w:rPr>
-        <w:t xml:space="preserve"> stock values present in “</w:t>
-      </w:r>
-      <w:proofErr w:type="spellStart"/>
-      <w:r>
-        <w:rPr>
-          <w:sz w:val="24"/>
-          <w:szCs w:val="24"/>
-        </w:rPr>
-        <w:t>real_time_stock_info</w:t>
-      </w:r>
-      <w:proofErr w:type="spellEnd"/>
-      <w:r>
-        <w:rPr>
-          <w:sz w:val="24"/>
-          <w:szCs w:val="24"/>
-        </w:rPr>
-        <w:t>” table.</w:t>
+        <w:t xml:space="preserve"> stock values present in “real_time_stock_info” table.</w:t>
       </w:r>
     </w:p>
     <w:p>
@@ -1949,39 +1886,7 @@
           <w:sz w:val="24"/>
           <w:szCs w:val="24"/>
         </w:rPr>
-        <w:t xml:space="preserve"> all stock data (</w:t>
-      </w:r>
-      <w:proofErr w:type="spellStart"/>
-      <w:r>
-        <w:rPr>
-          <w:sz w:val="24"/>
-          <w:szCs w:val="24"/>
-        </w:rPr>
-        <w:t>real_time</w:t>
-      </w:r>
-      <w:proofErr w:type="spellEnd"/>
-      <w:r>
-        <w:rPr>
-          <w:sz w:val="24"/>
-          <w:szCs w:val="24"/>
-        </w:rPr>
-        <w:t xml:space="preserve"> and </w:t>
-      </w:r>
-      <w:proofErr w:type="spellStart"/>
-      <w:r>
-        <w:rPr>
-          <w:sz w:val="24"/>
-          <w:szCs w:val="24"/>
-        </w:rPr>
-        <w:t>all_time</w:t>
-      </w:r>
-      <w:proofErr w:type="spellEnd"/>
-      <w:r>
-        <w:rPr>
-          <w:sz w:val="24"/>
-          <w:szCs w:val="24"/>
-        </w:rPr>
-        <w:t>) of the entered company.</w:t>
+        <w:t xml:space="preserve"> all stock data (real_time and all_time) of the entered company.</w:t>
       </w:r>
     </w:p>
     <w:p>
@@ -1989,20 +1894,56 @@
         <w:ind w:left="1800"/>
         <w:jc w:val="both"/>
         <w:rPr>
-          <w:sz w:val="24"/>
-          <w:szCs w:val="24"/>
-        </w:rPr>
-      </w:pPr>
+          <w:b/>
+          <w:i/>
+          <w:sz w:val="28"/>
+          <w:szCs w:val="28"/>
+        </w:rPr>
+      </w:pPr>
+      <w:r>
+        <w:rPr>
+          <w:b/>
+          <w:i/>
+          <w:sz w:val="28"/>
+          <w:szCs w:val="28"/>
+        </w:rPr>
+        <w:t>Tests:</w:t>
+      </w:r>
     </w:p>
     <w:p>
       <w:pPr>
         <w:ind w:left="1800"/>
         <w:jc w:val="both"/>
         <w:rPr>
-          <w:sz w:val="24"/>
-          <w:szCs w:val="24"/>
-        </w:rPr>
-      </w:pPr>
+          <w:i/>
+          <w:sz w:val="24"/>
+          <w:szCs w:val="24"/>
+        </w:rPr>
+      </w:pPr>
+      <w:r>
+        <w:rPr>
+          <w:i/>
+          <w:sz w:val="24"/>
+          <w:szCs w:val="24"/>
+        </w:rPr>
+        <w:t>Mockito framework</w:t>
+      </w:r>
+      <w:r>
+        <w:rPr>
+          <w:i/>
+          <w:sz w:val="24"/>
+          <w:szCs w:val="24"/>
+        </w:rPr>
+        <w:t xml:space="preserve"> (mock the test objects)</w:t>
+      </w:r>
+      <w:r>
+        <w:rPr>
+          <w:i/>
+          <w:sz w:val="24"/>
+          <w:szCs w:val="24"/>
+        </w:rPr>
+        <w:t xml:space="preserve"> is used to test the classes. The test cases are written in Junit 4.</w:t>
+      </w:r>
     </w:p>
     <w:p>
       <w:pPr>
@@ -2113,6 +2054,8 @@
           <w:szCs w:val="24"/>
         </w:rPr>
       </w:pPr>
+      <w:bookmarkStart w:id="0" w:name="_GoBack"/>
+      <w:bookmarkEnd w:id="0"/>
     </w:p>
     <w:p>
       <w:pPr>
@@ -2381,33 +2324,15 @@
           <w:sz w:val="24"/>
           <w:szCs w:val="24"/>
         </w:rPr>
-        <w:t xml:space="preserve"> on </w:t>
-      </w:r>
-      <w:proofErr w:type="spellStart"/>
-      <w:r>
-        <w:rPr>
-          <w:b/>
-          <w:sz w:val="24"/>
-          <w:szCs w:val="24"/>
-        </w:rPr>
-        <w:t>H</w:t>
-      </w:r>
-      <w:r>
-        <w:rPr>
-          <w:b/>
-          <w:sz w:val="24"/>
-          <w:szCs w:val="24"/>
-        </w:rPr>
-        <w:t>ackerrank</w:t>
-      </w:r>
-      <w:proofErr w:type="spellEnd"/>
-      <w:r>
-        <w:rPr>
-          <w:b/>
-          <w:sz w:val="24"/>
-          <w:szCs w:val="24"/>
-        </w:rPr>
-        <w:t>, we have to plot the historical stock values which will be taken from our database. The chance of change in price on same day between every 5 mins is less. If we fetch data less frequently, say couple of days, and then plot the values; the chances of having different prices on y axis will be high.</w:t>
+        <w:t xml:space="preserve"> on H</w:t>
+      </w:r>
+      <w:r>
+        <w:rPr>
+          <w:b/>
+          <w:sz w:val="24"/>
+          <w:szCs w:val="24"/>
+        </w:rPr>
+        <w:t>ackerrank, we have to plot the historical stock values which will be taken from our database. The chance of change in price on same day between every 5 mins is less. If we fetch data less frequently, say couple of days, and then plot the values; the chances of having different prices on y axis will be high.</w:t>
       </w:r>
     </w:p>
     <w:p>
@@ -2453,25 +2378,7 @@
           <w:sz w:val="26"/>
           <w:szCs w:val="26"/>
         </w:rPr>
-        <w:t xml:space="preserve">(Get latest stock price from table </w:t>
-      </w:r>
-      <w:proofErr w:type="spellStart"/>
-      <w:r>
-        <w:rPr>
-          <w:b/>
-          <w:sz w:val="26"/>
-          <w:szCs w:val="26"/>
-        </w:rPr>
-        <w:t>real_time_stock_info</w:t>
-      </w:r>
-      <w:proofErr w:type="spellEnd"/>
-      <w:r>
-        <w:rPr>
-          <w:b/>
-          <w:sz w:val="26"/>
-          <w:szCs w:val="26"/>
-        </w:rPr>
-        <w:t>):</w:t>
+        <w:t>(Get latest stock price from table real_time_stock_info):</w:t>
       </w:r>
     </w:p>
     <w:p>
@@ -2665,7 +2572,6 @@
         </w:rPr>
         <w:t xml:space="preserve">Edit </w:t>
       </w:r>
-      <w:proofErr w:type="spellStart"/>
       <w:r>
         <w:rPr>
           <w:b/>
@@ -2674,29 +2580,12 @@
         </w:rPr>
         <w:t>application.properties</w:t>
       </w:r>
-      <w:proofErr w:type="spellEnd"/>
-      <w:r>
-        <w:rPr>
-          <w:sz w:val="28"/>
-          <w:szCs w:val="28"/>
-        </w:rPr>
-        <w:t xml:space="preserve"> (</w:t>
-      </w:r>
-      <w:proofErr w:type="spellStart"/>
-      <w:r>
-        <w:rPr>
-          <w:sz w:val="28"/>
-          <w:szCs w:val="28"/>
-        </w:rPr>
-        <w:t>src</w:t>
-      </w:r>
-      <w:proofErr w:type="spellEnd"/>
-      <w:r>
-        <w:rPr>
-          <w:sz w:val="28"/>
-          <w:szCs w:val="28"/>
-        </w:rPr>
-        <w:t>/main/resources) file to change the following values:</w:t>
+      <w:r>
+        <w:rPr>
+          <w:sz w:val="28"/>
+          <w:szCs w:val="28"/>
+        </w:rPr>
+        <w:t xml:space="preserve"> (src/main/resources) file to change the following values:</w:t>
       </w:r>
     </w:p>
     <w:p>
@@ -2714,7 +2603,6 @@
           <w:szCs w:val="28"/>
         </w:rPr>
       </w:pPr>
-      <w:proofErr w:type="spellStart"/>
       <w:r>
         <w:rPr>
           <w:b/>
@@ -2726,7 +2614,6 @@
         </w:rPr>
         <w:t>spring.datasource.username</w:t>
       </w:r>
-      <w:proofErr w:type="spellEnd"/>
       <w:r>
         <w:rPr>
           <w:color w:val="000000"/>
@@ -2735,7 +2622,6 @@
         </w:rPr>
         <w:t>=</w:t>
       </w:r>
-      <w:proofErr w:type="spellStart"/>
       <w:r>
         <w:rPr>
           <w:b/>
@@ -2746,7 +2632,6 @@
         </w:rPr>
         <w:t>yourSqlserverUserName</w:t>
       </w:r>
-      <w:proofErr w:type="spellEnd"/>
       <w:r>
         <w:rPr>
           <w:b/>
@@ -2773,7 +2658,6 @@
           <w:szCs w:val="18"/>
         </w:rPr>
       </w:pPr>
-      <w:proofErr w:type="spellStart"/>
       <w:r>
         <w:rPr>
           <w:b/>
@@ -2784,7 +2668,6 @@
         </w:rPr>
         <w:t>spring.datasource.password</w:t>
       </w:r>
-      <w:proofErr w:type="spellEnd"/>
       <w:r>
         <w:rPr>
           <w:color w:val="000000"/>
@@ -2793,7 +2676,6 @@
         </w:rPr>
         <w:t>=</w:t>
       </w:r>
-      <w:proofErr w:type="spellStart"/>
       <w:r>
         <w:rPr>
           <w:b/>
@@ -2814,7 +2696,6 @@
         </w:rPr>
         <w:t>Password</w:t>
       </w:r>
-      <w:proofErr w:type="spellEnd"/>
     </w:p>
     <w:p>
       <w:pPr>
@@ -2831,23 +2712,7 @@
           <w:szCs w:val="28"/>
         </w:rPr>
         <w:lastRenderedPageBreak/>
-        <w:t xml:space="preserve">Rest values can remain unchanged if </w:t>
-      </w:r>
-      <w:proofErr w:type="spellStart"/>
-      <w:r>
-        <w:rPr>
-          <w:sz w:val="28"/>
-          <w:szCs w:val="28"/>
-        </w:rPr>
-        <w:t>db</w:t>
-      </w:r>
-      <w:proofErr w:type="spellEnd"/>
-      <w:r>
-        <w:rPr>
-          <w:sz w:val="28"/>
-          <w:szCs w:val="28"/>
-        </w:rPr>
-        <w:t xml:space="preserve"> is created with the following values:</w:t>
+        <w:t>Rest values can remain unchanged if db is created with the following values:</w:t>
       </w:r>
     </w:p>
     <w:p>
@@ -2935,7 +2800,6 @@
         </w:rPr>
         <w:t xml:space="preserve">Db name : </w:t>
       </w:r>
-      <w:proofErr w:type="spellStart"/>
       <w:r>
         <w:rPr>
           <w:sz w:val="28"/>
@@ -2943,7 +2807,6 @@
         </w:rPr>
         <w:t>stock_info</w:t>
       </w:r>
-      <w:proofErr w:type="spellEnd"/>
     </w:p>
     <w:p>
       <w:pPr>
@@ -2981,21 +2844,12 @@
           <w:szCs w:val="28"/>
         </w:rPr>
       </w:pPr>
-      <w:proofErr w:type="spellStart"/>
-      <w:r>
-        <w:rPr>
-          <w:sz w:val="28"/>
-          <w:szCs w:val="28"/>
-        </w:rPr>
-        <w:t>all_time_stock_info</w:t>
-      </w:r>
-      <w:proofErr w:type="spellEnd"/>
-      <w:r>
-        <w:rPr>
-          <w:sz w:val="28"/>
-          <w:szCs w:val="28"/>
-        </w:rPr>
-        <w:t xml:space="preserve"> -&gt; </w:t>
+      <w:r>
+        <w:rPr>
+          <w:sz w:val="28"/>
+          <w:szCs w:val="28"/>
+        </w:rPr>
+        <w:t xml:space="preserve">all_time_stock_info -&gt; </w:t>
       </w:r>
       <w:r>
         <w:rPr>
@@ -3018,17 +2872,8 @@
           <w:sz w:val="28"/>
           <w:szCs w:val="28"/>
         </w:rPr>
-        <w:t xml:space="preserve"> -&gt; </w:t>
-      </w:r>
-      <w:proofErr w:type="spellStart"/>
-      <w:r>
-        <w:rPr>
-          <w:sz w:val="28"/>
-          <w:szCs w:val="28"/>
-        </w:rPr>
-        <w:t>symbol,comp_name,stock_value,time_val</w:t>
-      </w:r>
-      <w:proofErr w:type="spellEnd"/>
+        <w:t xml:space="preserve"> -&gt; symbol,comp_name,stock_value,time_val</w:t>
+      </w:r>
     </w:p>
     <w:p>
       <w:pPr>
@@ -3051,7 +2896,6 @@
         </w:rPr>
         <w:t xml:space="preserve"> </w:t>
       </w:r>
-      <w:proofErr w:type="spellStart"/>
       <w:r>
         <w:rPr>
           <w:sz w:val="28"/>
@@ -3064,15 +2908,7 @@
           <w:sz w:val="28"/>
           <w:szCs w:val="28"/>
         </w:rPr>
-        <w:t>_time_stock_info</w:t>
-      </w:r>
-      <w:proofErr w:type="spellEnd"/>
-      <w:r>
-        <w:rPr>
-          <w:sz w:val="28"/>
-          <w:szCs w:val="28"/>
-        </w:rPr>
-        <w:t xml:space="preserve"> -&gt; </w:t>
+        <w:t xml:space="preserve">_time_stock_info -&gt; </w:t>
       </w:r>
       <w:r>
         <w:rPr>
@@ -3088,17 +2924,8 @@
           <w:sz w:val="28"/>
           <w:szCs w:val="28"/>
         </w:rPr>
-        <w:t xml:space="preserve"> -&gt; </w:t>
-      </w:r>
-      <w:proofErr w:type="spellStart"/>
-      <w:r>
-        <w:rPr>
-          <w:sz w:val="28"/>
-          <w:szCs w:val="28"/>
-        </w:rPr>
-        <w:t>symbol,comp_name,stock_value,time_val</w:t>
-      </w:r>
-      <w:proofErr w:type="spellEnd"/>
+        <w:t xml:space="preserve"> -&gt; symbol,comp_name,stock_value,time_val</w:t>
+      </w:r>
     </w:p>
     <w:p>
       <w:pPr>
@@ -3154,33 +2981,7 @@
           <w:sz w:val="28"/>
           <w:szCs w:val="28"/>
         </w:rPr>
-        <w:t xml:space="preserve">Drop the database if exists -&gt; </w:t>
-      </w:r>
-      <w:r>
-        <w:rPr>
-          <w:b/>
-          <w:sz w:val="28"/>
-          <w:szCs w:val="28"/>
-        </w:rPr>
-        <w:t xml:space="preserve">DROP DATABASE IF EXISTS </w:t>
-      </w:r>
-      <w:proofErr w:type="spellStart"/>
-      <w:r>
-        <w:rPr>
-          <w:b/>
-          <w:sz w:val="28"/>
-          <w:szCs w:val="28"/>
-        </w:rPr>
-        <w:t>stock_info</w:t>
-      </w:r>
-      <w:proofErr w:type="spellEnd"/>
-      <w:r>
-        <w:rPr>
-          <w:b/>
-          <w:sz w:val="28"/>
-          <w:szCs w:val="28"/>
-        </w:rPr>
-        <w:t>;</w:t>
+        <w:t xml:space="preserve">Login to your mysql client </w:t>
       </w:r>
     </w:p>
     <w:p>
@@ -3201,72 +3002,22 @@
           <w:sz w:val="28"/>
           <w:szCs w:val="28"/>
         </w:rPr>
-        <w:t xml:space="preserve">Login to your </w:t>
-      </w:r>
-      <w:proofErr w:type="spellStart"/>
-      <w:r>
-        <w:rPr>
-          <w:sz w:val="28"/>
-          <w:szCs w:val="28"/>
-        </w:rPr>
-        <w:t>mysql</w:t>
-      </w:r>
-      <w:proofErr w:type="spellEnd"/>
-      <w:r>
-        <w:rPr>
-          <w:sz w:val="28"/>
-          <w:szCs w:val="28"/>
-        </w:rPr>
-        <w:t xml:space="preserve"> client and c</w:t>
-      </w:r>
-      <w:r>
-        <w:rPr>
-          <w:sz w:val="28"/>
-          <w:szCs w:val="28"/>
-        </w:rPr>
-        <w:t xml:space="preserve">reate a database name with name </w:t>
-      </w:r>
-      <w:proofErr w:type="spellStart"/>
-      <w:r>
-        <w:rPr>
-          <w:sz w:val="28"/>
-          <w:szCs w:val="28"/>
-        </w:rPr>
-        <w:t>stock_info</w:t>
-      </w:r>
-      <w:proofErr w:type="spellEnd"/>
-      <w:r>
-        <w:rPr>
-          <w:sz w:val="28"/>
-          <w:szCs w:val="28"/>
-        </w:rPr>
-        <w:t xml:space="preserve"> -&gt; </w:t>
-      </w:r>
-      <w:r>
-        <w:rPr>
-          <w:b/>
-          <w:sz w:val="28"/>
-          <w:szCs w:val="28"/>
-        </w:rPr>
-        <w:t xml:space="preserve">CREATE database </w:t>
-      </w:r>
-      <w:proofErr w:type="spellStart"/>
-      <w:r>
-        <w:rPr>
-          <w:b/>
-          <w:sz w:val="28"/>
-          <w:szCs w:val="28"/>
-        </w:rPr>
-        <w:t>stock_info</w:t>
-      </w:r>
-      <w:proofErr w:type="spellEnd"/>
-      <w:r>
-        <w:rPr>
-          <w:b/>
-          <w:sz w:val="28"/>
-          <w:szCs w:val="28"/>
-        </w:rPr>
-        <w:t>;</w:t>
+        <w:t>D</w:t>
+      </w:r>
+      <w:r>
+        <w:rPr>
+          <w:sz w:val="28"/>
+          <w:szCs w:val="28"/>
+        </w:rPr>
+        <w:t xml:space="preserve">rop the database if exists -&gt; </w:t>
+      </w:r>
+      <w:r>
+        <w:rPr>
+          <w:b/>
+          <w:sz w:val="28"/>
+          <w:szCs w:val="28"/>
+        </w:rPr>
+        <w:t>DROP DATABASE IF EXISTS stock_info;</w:t>
       </w:r>
     </w:p>
     <w:p>
@@ -3278,50 +3029,47 @@
         </w:numPr>
         <w:jc w:val="both"/>
         <w:rPr>
-          <w:b/>
-          <w:sz w:val="28"/>
-          <w:szCs w:val="28"/>
-        </w:rPr>
-      </w:pPr>
-      <w:r>
-        <w:rPr>
-          <w:sz w:val="28"/>
-          <w:szCs w:val="28"/>
-        </w:rPr>
-        <w:t>To change the database, r</w:t>
-      </w:r>
-      <w:r>
-        <w:rPr>
-          <w:sz w:val="28"/>
-          <w:szCs w:val="28"/>
-        </w:rPr>
-        <w:t xml:space="preserve">un the command -&gt; </w:t>
-      </w:r>
-      <w:r>
-        <w:rPr>
-          <w:b/>
-          <w:sz w:val="28"/>
-          <w:szCs w:val="28"/>
-        </w:rPr>
-        <w:t xml:space="preserve">USE </w:t>
-      </w:r>
-      <w:proofErr w:type="spellStart"/>
-      <w:r>
-        <w:rPr>
-          <w:b/>
-          <w:sz w:val="28"/>
-          <w:szCs w:val="28"/>
-        </w:rPr>
-        <w:t>stock_info</w:t>
-      </w:r>
-      <w:proofErr w:type="spellEnd"/>
-      <w:r>
-        <w:rPr>
-          <w:b/>
-          <w:sz w:val="28"/>
-          <w:szCs w:val="28"/>
-        </w:rPr>
-        <w:t>;</w:t>
+          <w:sz w:val="28"/>
+          <w:szCs w:val="28"/>
+        </w:rPr>
+      </w:pPr>
+      <w:r>
+        <w:rPr>
+          <w:sz w:val="28"/>
+          <w:szCs w:val="28"/>
+        </w:rPr>
+        <w:t xml:space="preserve">Create a database </w:t>
+      </w:r>
+      <w:r>
+        <w:rPr>
+          <w:sz w:val="28"/>
+          <w:szCs w:val="28"/>
+        </w:rPr>
+        <w:t xml:space="preserve">with name stock_info -&gt; </w:t>
+      </w:r>
+      <w:r>
+        <w:rPr>
+          <w:b/>
+          <w:sz w:val="28"/>
+          <w:szCs w:val="28"/>
+        </w:rPr>
+        <w:t xml:space="preserve">CREATE </w:t>
+      </w:r>
+      <w:r>
+        <w:rPr>
+          <w:b/>
+          <w:sz w:val="28"/>
+          <w:szCs w:val="28"/>
+        </w:rPr>
+        <w:t>DATABASE</w:t>
+      </w:r>
+      <w:r>
+        <w:rPr>
+          <w:b/>
+          <w:sz w:val="28"/>
+          <w:szCs w:val="28"/>
+        </w:rPr>
+        <w:t xml:space="preserve"> stock_info;</w:t>
       </w:r>
     </w:p>
     <w:p>
@@ -3333,6 +3081,57 @@
         </w:numPr>
         <w:jc w:val="both"/>
         <w:rPr>
+          <w:b/>
+          <w:sz w:val="28"/>
+          <w:szCs w:val="28"/>
+        </w:rPr>
+      </w:pPr>
+      <w:r>
+        <w:rPr>
+          <w:sz w:val="28"/>
+          <w:szCs w:val="28"/>
+        </w:rPr>
+        <w:t>C</w:t>
+      </w:r>
+      <w:r>
+        <w:rPr>
+          <w:sz w:val="28"/>
+          <w:szCs w:val="28"/>
+        </w:rPr>
+        <w:t>hange the database</w:t>
+      </w:r>
+      <w:r>
+        <w:rPr>
+          <w:sz w:val="28"/>
+          <w:szCs w:val="28"/>
+        </w:rPr>
+        <w:t xml:space="preserve"> </w:t>
+      </w:r>
+      <w:r>
+        <w:rPr>
+          <w:sz w:val="28"/>
+          <w:szCs w:val="28"/>
+        </w:rPr>
+        <w:t xml:space="preserve"> -&gt; </w:t>
+      </w:r>
+      <w:r>
+        <w:rPr>
+          <w:b/>
+          <w:sz w:val="28"/>
+          <w:szCs w:val="28"/>
+        </w:rPr>
+        <w:t>USE stock_info;</w:t>
+      </w:r>
+    </w:p>
+    <w:p>
+      <w:pPr>
+        <w:pStyle w:val="ListParagraph"/>
+        <w:numPr>
+          <w:ilvl w:val="0"/>
+          <w:numId w:val="11"/>
+        </w:numPr>
+        <w:jc w:val="both"/>
+        <w:rPr>
           <w:sz w:val="28"/>
           <w:szCs w:val="28"/>
         </w:rPr>
@@ -3344,118 +3143,40 @@
         </w:rPr>
         <w:t>Download the file ‘</w:t>
       </w:r>
-      <w:proofErr w:type="spellStart"/>
-      <w:r>
-        <w:rPr>
+      <w:r>
+        <w:rPr>
+          <w:b/>
+          <w:i/>
           <w:sz w:val="28"/>
           <w:szCs w:val="28"/>
         </w:rPr>
         <w:t>queries.sql</w:t>
       </w:r>
-      <w:proofErr w:type="spellEnd"/>
-      <w:r>
-        <w:rPr>
-          <w:sz w:val="28"/>
-          <w:szCs w:val="28"/>
-        </w:rPr>
-        <w:t xml:space="preserve">’ and change directory to where the file is downloaded, and then from command line execute the command (assuming </w:t>
-      </w:r>
-      <w:proofErr w:type="spellStart"/>
-      <w:r>
-        <w:rPr>
-          <w:sz w:val="28"/>
-          <w:szCs w:val="28"/>
-        </w:rPr>
-        <w:t>mysql</w:t>
-      </w:r>
-      <w:proofErr w:type="spellEnd"/>
-      <w:r>
-        <w:rPr>
-          <w:sz w:val="28"/>
-          <w:szCs w:val="28"/>
-        </w:rPr>
-        <w:t xml:space="preserve"> executable path is set in your PATH </w:t>
-      </w:r>
-      <w:proofErr w:type="spellStart"/>
-      <w:r>
-        <w:rPr>
-          <w:sz w:val="28"/>
-          <w:szCs w:val="28"/>
-        </w:rPr>
-        <w:t>env</w:t>
-      </w:r>
-      <w:proofErr w:type="spellEnd"/>
-      <w:r>
-        <w:rPr>
-          <w:sz w:val="28"/>
-          <w:szCs w:val="28"/>
-        </w:rPr>
-        <w:t xml:space="preserve">) - &gt; </w:t>
-      </w:r>
-    </w:p>
-    <w:p>
-      <w:pPr>
-        <w:pStyle w:val="ListParagraph"/>
-        <w:jc w:val="both"/>
-        <w:rPr>
-          <w:b/>
-          <w:sz w:val="28"/>
-          <w:szCs w:val="28"/>
-        </w:rPr>
-      </w:pPr>
-      <w:proofErr w:type="spellStart"/>
-      <w:r>
-        <w:rPr>
-          <w:b/>
-          <w:sz w:val="28"/>
-          <w:szCs w:val="28"/>
-        </w:rPr>
-        <w:t>mysql</w:t>
-      </w:r>
-      <w:proofErr w:type="spellEnd"/>
-      <w:r>
-        <w:rPr>
-          <w:b/>
-          <w:sz w:val="28"/>
-          <w:szCs w:val="28"/>
-        </w:rPr>
-        <w:t xml:space="preserve"> --user=”</w:t>
-      </w:r>
-      <w:proofErr w:type="spellStart"/>
-      <w:r>
-        <w:rPr>
-          <w:b/>
-          <w:sz w:val="28"/>
-          <w:szCs w:val="28"/>
-        </w:rPr>
-        <w:t>yourUserName</w:t>
-      </w:r>
-      <w:proofErr w:type="spellEnd"/>
-      <w:r>
-        <w:rPr>
-          <w:b/>
-          <w:sz w:val="28"/>
-          <w:szCs w:val="28"/>
-        </w:rPr>
-        <w:t>” --database=”</w:t>
-      </w:r>
-      <w:proofErr w:type="spellStart"/>
-      <w:r>
-        <w:rPr>
-          <w:b/>
-          <w:sz w:val="28"/>
-          <w:szCs w:val="28"/>
-        </w:rPr>
-        <w:t>stock_info</w:t>
-      </w:r>
-      <w:proofErr w:type="spellEnd"/>
-      <w:r>
-        <w:rPr>
-          <w:b/>
-          <w:sz w:val="28"/>
-          <w:szCs w:val="28"/>
-        </w:rPr>
-        <w:t xml:space="preserve">” </w:t>
+      <w:r>
+        <w:rPr>
+          <w:sz w:val="28"/>
+          <w:szCs w:val="28"/>
+        </w:rPr>
+        <w:t xml:space="preserve">’ and change directory to where the file is downloaded, and then from command line execute (assuming mysql executable path is set in your PATH env) - &gt; </w:t>
+      </w:r>
+    </w:p>
+    <w:p>
+      <w:pPr>
+        <w:pStyle w:val="ListParagraph"/>
+        <w:jc w:val="both"/>
+        <w:rPr>
+          <w:b/>
+          <w:sz w:val="28"/>
+          <w:szCs w:val="28"/>
+        </w:rPr>
+      </w:pPr>
+      <w:r>
+        <w:rPr>
+          <w:b/>
+          <w:sz w:val="28"/>
+          <w:szCs w:val="28"/>
+        </w:rPr>
+        <w:t xml:space="preserve">mysql --user=”yourUserName” --database=”stock_info” </w:t>
       </w:r>
       <w:r>
         <w:rPr>
@@ -3471,43 +3192,7 @@
           <w:sz w:val="28"/>
           <w:szCs w:val="28"/>
         </w:rPr>
-        <w:t>assword=”</w:t>
-      </w:r>
-      <w:proofErr w:type="spellStart"/>
-      <w:r>
-        <w:rPr>
-          <w:b/>
-          <w:sz w:val="28"/>
-          <w:szCs w:val="28"/>
-        </w:rPr>
-        <w:t>yourPassword</w:t>
-      </w:r>
-      <w:proofErr w:type="spellEnd"/>
-      <w:r>
-        <w:rPr>
-          <w:b/>
-          <w:sz w:val="28"/>
-          <w:szCs w:val="28"/>
-        </w:rPr>
-        <w:t xml:space="preserve">” &lt; </w:t>
-      </w:r>
-      <w:proofErr w:type="spellStart"/>
-      <w:r>
-        <w:rPr>
-          <w:b/>
-          <w:sz w:val="28"/>
-          <w:szCs w:val="28"/>
-        </w:rPr>
-        <w:t>queries.sql</w:t>
-      </w:r>
-      <w:proofErr w:type="spellEnd"/>
-      <w:r>
-        <w:rPr>
-          <w:b/>
-          <w:sz w:val="28"/>
-          <w:szCs w:val="28"/>
-        </w:rPr>
-        <w:t>;</w:t>
+        <w:t>assword=”yourPassword” &lt; queries.sql;</w:t>
       </w:r>
     </w:p>
     <w:p>
@@ -3571,21 +3256,12 @@
           <w:szCs w:val="28"/>
         </w:rPr>
       </w:pPr>
-      <w:proofErr w:type="spellStart"/>
-      <w:r>
-        <w:rPr>
-          <w:sz w:val="28"/>
-          <w:szCs w:val="28"/>
-        </w:rPr>
-        <w:t>mvn</w:t>
-      </w:r>
-      <w:proofErr w:type="spellEnd"/>
-      <w:r>
-        <w:rPr>
-          <w:sz w:val="28"/>
-          <w:szCs w:val="28"/>
-        </w:rPr>
-        <w:t xml:space="preserve"> clean</w:t>
+      <w:r>
+        <w:rPr>
+          <w:sz w:val="28"/>
+          <w:szCs w:val="28"/>
+        </w:rPr>
+        <w:t>mvn clean</w:t>
       </w:r>
     </w:p>
     <w:p>
@@ -3602,21 +3278,12 @@
           <w:szCs w:val="28"/>
         </w:rPr>
       </w:pPr>
-      <w:proofErr w:type="spellStart"/>
-      <w:r>
-        <w:rPr>
-          <w:sz w:val="28"/>
-          <w:szCs w:val="28"/>
-        </w:rPr>
-        <w:t>mvn</w:t>
-      </w:r>
-      <w:proofErr w:type="spellEnd"/>
-      <w:r>
-        <w:rPr>
-          <w:sz w:val="28"/>
-          <w:szCs w:val="28"/>
-        </w:rPr>
-        <w:t xml:space="preserve"> compile</w:t>
+      <w:r>
+        <w:rPr>
+          <w:sz w:val="28"/>
+          <w:szCs w:val="28"/>
+        </w:rPr>
+        <w:t>mvn compile</w:t>
       </w:r>
     </w:p>
     <w:p>
@@ -3633,31 +3300,45 @@
           <w:szCs w:val="28"/>
         </w:rPr>
       </w:pPr>
-      <w:proofErr w:type="spellStart"/>
-      <w:r>
-        <w:rPr>
-          <w:sz w:val="28"/>
-          <w:szCs w:val="28"/>
-        </w:rPr>
-        <w:t>mvn</w:t>
-      </w:r>
-      <w:proofErr w:type="spellEnd"/>
-      <w:r>
-        <w:rPr>
-          <w:sz w:val="28"/>
-          <w:szCs w:val="28"/>
-        </w:rPr>
-        <w:t xml:space="preserve"> </w:t>
-      </w:r>
-      <w:proofErr w:type="spellStart"/>
-      <w:r>
-        <w:rPr>
-          <w:sz w:val="28"/>
-          <w:szCs w:val="28"/>
-        </w:rPr>
-        <w:t>spring-boot:run</w:t>
-      </w:r>
-      <w:proofErr w:type="spellEnd"/>
+      <w:r>
+        <w:rPr>
+          <w:sz w:val="28"/>
+          <w:szCs w:val="28"/>
+        </w:rPr>
+        <w:t>mvn spring-boot:run</w:t>
+      </w:r>
+    </w:p>
+    <w:p>
+      <w:pPr>
+        <w:pStyle w:val="ListParagraph"/>
+        <w:numPr>
+          <w:ilvl w:val="0"/>
+          <w:numId w:val="9"/>
+        </w:numPr>
+        <w:jc w:val="both"/>
+        <w:rPr>
+          <w:b/>
+          <w:sz w:val="28"/>
+          <w:szCs w:val="28"/>
+        </w:rPr>
+      </w:pPr>
+      <w:r>
+        <w:rPr>
+          <w:sz w:val="28"/>
+          <w:szCs w:val="28"/>
+        </w:rPr>
+        <w:t xml:space="preserve">Once the app starts, open the link </w:t>
+      </w:r>
+      <w:hyperlink r:id="rId11" w:history="1">
+        <w:r>
+          <w:rPr>
+            <w:rStyle w:val="Hyperlink"/>
+            <w:sz w:val="28"/>
+            <w:szCs w:val="28"/>
+          </w:rPr>
+          <w:t>localhost:8080/index.html</w:t>
+        </w:r>
+      </w:hyperlink>
     </w:p>
     <w:p>
       <w:pPr>
@@ -3731,7 +3412,7 @@
         </w:rPr>
         <w:t xml:space="preserve">: </w:t>
       </w:r>
-      <w:hyperlink r:id="rId11" w:history="1">
+      <w:hyperlink r:id="rId12" w:history="1">
         <w:r>
           <w:rPr>
             <w:rStyle w:val="Hyperlink"/>

</xml_diff>